<commit_message>
Modified the entire file
</commit_message>
<xml_diff>
--- a/[Final]css_resumeChiho/downloads/resume Chiho.docx
+++ b/[Final]css_resumeChiho/downloads/resume Chiho.docx
@@ -6,176 +6,18 @@
       <w:pPr>
         <w:pStyle w:val="Contactgegevens"/>
         <w:rPr>
+          <w:rStyle w:val="Nadruk"/>
           <w:lang w:val="en-US"/>
         </w:rPr>
       </w:pPr>
-      <w:sdt>
-        <w:sdtPr>
-          <w:rPr>
-            <w:lang w:val="en-US"/>
-          </w:rPr>
-          <w:id w:val="1415969137"/>
-          <w:placeholder>
-            <w:docPart w:val="FECA60CDE0914D7A8D3708C9DEBBA06E"/>
-          </w:placeholder>
-          <w:temporary/>
-          <w:showingPlcHdr/>
-          <w:dataBinding w:prefixMappings="xmlns:ns0='http://schemas.microsoft.com/office/2006/coverPageProps' " w:xpath="/ns0:CoverPageProperties[1]/ns0:CompanyAddress[1]" w:storeItemID="{55AF091B-3C7A-41E3-B477-F2FDAA23CFDA}"/>
-          <w15:appearance w15:val="hidden"/>
-          <w:text w:multiLine="1"/>
-        </w:sdtPr>
-        <w:sdtEndPr/>
-        <w:sdtContent>
-          <w:r>
-            <w:rPr>
-              <w:lang w:val="en-US" w:bidi="nl-NL"/>
-            </w:rPr>
-            <w:t>[Adres]</w:t>
-          </w:r>
-        </w:sdtContent>
-      </w:sdt>
-    </w:p>
-    <w:sdt>
-      <w:sdtPr>
-        <w:rPr>
-          <w:lang w:val="en-US"/>
-        </w:rPr>
-        <w:tag w:val=""/>
-        <w:id w:val="1543715586"/>
-        <w:placeholder>
-          <w:docPart w:val="96BC89E8D2AC4984A4B57A280562A894"/>
-        </w:placeholder>
-        <w:temporary/>
-        <w:showingPlcHdr/>
-        <w:dataBinding w:prefixMappings="xmlns:ns0='http://purl.org/dc/elements/1.1/' xmlns:ns1='http://schemas.openxmlformats.org/package/2006/metadata/core-properties' " w:xpath="/ns1:coreProperties[1]/ns1:category[1]" w:storeItemID="{6C3C8BC8-F283-45AE-878A-BAB7291924A1}"/>
-        <w15:appearance w15:val="hidden"/>
-        <w:text/>
-      </w:sdtPr>
-      <w:sdtEndPr/>
-      <w:sdtContent>
-        <w:p>
-          <w:pPr>
-            <w:pStyle w:val="Contactgegevens"/>
-            <w:rPr>
-              <w:lang w:val="en-US"/>
-            </w:rPr>
-          </w:pPr>
-          <w:r>
-            <w:rPr>
-              <w:lang w:val="en-US" w:bidi="nl-NL"/>
-            </w:rPr>
-            <w:t>[Postcode  plaats]</w:t>
-          </w:r>
-        </w:p>
-      </w:sdtContent>
-    </w:sdt>
-    <w:p>
-      <w:pPr>
-        <w:pStyle w:val="Contactgegevens"/>
-        <w:rPr>
-          <w:lang w:val="en-US"/>
-        </w:rPr>
-      </w:pPr>
-      <w:sdt>
-        <w:sdtPr>
-          <w:rPr>
-            <w:lang w:val="en-US"/>
-          </w:rPr>
-          <w:tag w:val="Telefoon"/>
-          <w:id w:val="599758962"/>
-          <w:placeholder>
-            <w:docPart w:val="076162BF670D4CA98DECD2726DB91CCC"/>
-          </w:placeholder>
-          <w:temporary/>
-          <w:showingPlcHdr/>
-          <w:dataBinding w:prefixMappings="xmlns:ns0='http://schemas.microsoft.com/office/2006/coverPageProps' " w:xpath="/ns0:CoverPageProperties[1]/ns0:CompanyPhone[1]" w:storeItemID="{55AF091B-3C7A-41E3-B477-F2FDAA23CFDA}"/>
-          <w15:appearance w15:val="hidden"/>
-          <w:text/>
-        </w:sdtPr>
-        <w:sdtEndPr/>
-        <w:sdtContent>
-          <w:r>
-            <w:rPr>
-              <w:lang w:val="en-US" w:bidi="nl-NL"/>
-            </w:rPr>
-            <w:t>[Telefoon]</w:t>
-          </w:r>
-        </w:sdtContent>
-      </w:sdt>
       <w:r>
-        <w:rPr>
-          <w:lang w:val="en-US" w:bidi="nl-NL"/>
-        </w:rPr>
-        <w:t xml:space="preserve"> | </w:t>
-      </w:r>
-      <w:sdt>
-        <w:sdtPr>
-          <w:rPr>
-            <w:lang w:val="en-US"/>
-          </w:rPr>
-          <w:tag w:val="Website"/>
-          <w:id w:val="48967594"/>
-          <w:placeholder>
-            <w:docPart w:val="AF45D374E7F84DE59855508343ED9A03"/>
-          </w:placeholder>
-          <w:temporary/>
-          <w:showingPlcHdr/>
-          <w:dataBinding w:prefixMappings="xmlns:ns0='http://purl.org/dc/elements/1.1/' xmlns:ns1='http://schemas.openxmlformats.org/package/2006/metadata/core-properties' " w:xpath="/ns1:coreProperties[1]/ns1:keywords[1]" w:storeItemID="{6C3C8BC8-F283-45AE-878A-BAB7291924A1}"/>
-          <w15:appearance w15:val="hidden"/>
-          <w:text/>
-        </w:sdtPr>
-        <w:sdtEndPr/>
-        <w:sdtContent>
-          <w:r>
-            <w:rPr>
-              <w:lang w:val="en-US" w:bidi="nl-NL"/>
-            </w:rPr>
-            <w:t>[Website]</w:t>
-          </w:r>
-        </w:sdtContent>
-      </w:sdt>
-    </w:p>
-    <w:sdt>
-      <w:sdtPr>
         <w:rPr>
           <w:rStyle w:val="Nadruk"/>
           <w:lang w:val="en-US"/>
         </w:rPr>
-        <w:tag w:val=""/>
-        <w:id w:val="1889536063"/>
-        <w:placeholder>
-          <w:docPart w:val="07903C2E3FE849D68A917F07D44F6D22"/>
-        </w:placeholder>
-        <w:temporary/>
-        <w:showingPlcHdr/>
-        <w:dataBinding w:prefixMappings="xmlns:ns0='http://schemas.microsoft.com/office/2006/coverPageProps' " w:xpath="/ns0:CoverPageProperties[1]/ns0:CompanyEmail[1]" w:storeItemID="{55AF091B-3C7A-41E3-B477-F2FDAA23CFDA}"/>
-        <w15:appearance w15:val="hidden"/>
-        <w:text w:multiLine="1"/>
-      </w:sdtPr>
-      <w:sdtEndPr>
-        <w:rPr>
-          <w:rStyle w:val="Nadruk"/>
-        </w:rPr>
-      </w:sdtEndPr>
-      <w:sdtContent>
-        <w:p>
-          <w:pPr>
-            <w:pStyle w:val="Contactgegevens"/>
-            <w:rPr>
-              <w:rStyle w:val="Nadruk"/>
-              <w:lang w:val="en-US"/>
-            </w:rPr>
-          </w:pPr>
-          <w:r>
-            <w:rPr>
-              <w:rStyle w:val="Nadruk"/>
-              <w:lang w:val="en-US" w:bidi="nl-NL"/>
-            </w:rPr>
-            <w:t>[E-mail]</w:t>
-          </w:r>
-        </w:p>
-      </w:sdtContent>
-    </w:sdt>
+        <w:t>Contact: 18058639@student.hhs.nl</w:t>
+      </w:r>
+    </w:p>
     <w:sdt>
       <w:sdtPr>
         <w:rPr>
@@ -204,6 +46,12 @@
               <w:lang w:val="en-US"/>
             </w:rPr>
             <w:t>Chiho</w:t>
+          </w:r>
+          <w:r>
+            <w:rPr>
+              <w:lang w:val="en-US"/>
+            </w:rPr>
+            <w:t xml:space="preserve"> Shinozaki</w:t>
           </w:r>
         </w:p>
       </w:sdtContent>
@@ -257,63 +105,19 @@
           <w:tcPr>
             <w:tcW w:w="7530" w:type="dxa"/>
           </w:tcPr>
-          <w:sdt>
-            <w:sdtPr>
+          <w:p>
+            <w:pPr>
               <w:rPr>
                 <w:lang w:val="en-US"/>
               </w:rPr>
-              <w:id w:val="-234705391"/>
-              <w:placeholder>
-                <w:docPart w:val="E09831F1F3E44734AB1605F1F2FC550B"/>
-              </w:placeholder>
-              <w:temporary/>
-              <w:showingPlcHdr/>
-              <w15:color w:val="C0C0C0"/>
-              <w15:appearance w15:val="hidden"/>
-            </w:sdtPr>
-            <w:sdtEndPr/>
-            <w:sdtContent>
-              <w:p>
-                <w:pPr>
-                  <w:rPr>
-                    <w:lang w:val="en-US"/>
-                  </w:rPr>
-                </w:pPr>
-                <w:r>
-                  <w:rPr>
-                    <w:lang w:val="en-US" w:bidi="nl-NL"/>
-                  </w:rPr>
-                  <w:t xml:space="preserve">Bekijk de paar snelle tips hieronder om u op weg te helpen. Vervang de tekst van een tip door uw eigen tekst door erop te klikken en te beginnen met typen. </w:t>
-                </w:r>
-              </w:p>
-              <w:p>
-                <w:pPr>
-                  <w:rPr>
-                    <w:lang w:val="en-US"/>
-                  </w:rPr>
-                </w:pPr>
-                <w:r>
-                  <w:rPr>
-                    <w:lang w:val="en-US" w:bidi="nl-NL"/>
-                  </w:rPr>
-                  <w:t>Bekijk op het tabblad Ontwerpen van het lint de galerieën Thema's, Kleuren en Lettertypen om met één klik een aangepaste opmaak te krijgen.</w:t>
-                </w:r>
-              </w:p>
-              <w:p>
-                <w:pPr>
-                  <w:rPr>
-                    <w:lang w:val="en-US"/>
-                  </w:rPr>
-                </w:pPr>
-                <w:r>
-                  <w:rPr>
-                    <w:lang w:val="en-US" w:bidi="nl-NL"/>
-                  </w:rPr>
-                  <w:t>Wilt u nog een ervaring, opleiding of referentie invoeren? Geen probleem. Klik in de voorbeelditems hieronder en klik op het plusteken dat wordt weergegeven.</w:t>
-                </w:r>
-              </w:p>
-            </w:sdtContent>
-          </w:sdt>
+            </w:pPr>
+            <w:r>
+              <w:rPr>
+                <w:lang w:val="en-US"/>
+              </w:rPr>
+              <w:t>I am a student at The Hague University of Applied Science and study User Experience Design. Researching how I can detect the user's needs and how to create an effective solution is a big interest of mine. I believe that having an interesting concept is the start towards creating a better experience. Therefore, I am eager to gain more knowledge of the complete design process, and look forward to working as a UX designer.</w:t>
+            </w:r>
+          </w:p>
         </w:tc>
       </w:tr>
       <w:tr>
@@ -414,19 +218,11 @@
                       </w:rPr>
                       <w:t>Company:</w:t>
                     </w:r>
-                  </w:p>
-                  <w:p>
-                    <w:pPr>
-                      <w:pStyle w:val="Cv-tekst"/>
-                      <w:rPr>
-                        <w:lang w:val="en-US"/>
-                      </w:rPr>
-                    </w:pPr>
                     <w:r>
                       <w:rPr>
                         <w:lang w:val="en-US"/>
                       </w:rPr>
-                      <w:t>Address:</w:t>
+                      <w:t xml:space="preserve"> spin Inc.</w:t>
                     </w:r>
                   </w:p>
                   <w:p>
@@ -440,7 +236,37 @@
                       <w:rPr>
                         <w:lang w:val="en-US"/>
                       </w:rPr>
+                      <w:t>Address:</w:t>
+                    </w:r>
+                    <w:r>
+                      <w:rPr>
+                        <w:lang w:val="en-US"/>
+                      </w:rPr>
+                      <w:t xml:space="preserve"> Ichigaya 2-34, Sinjuku-ku, Tokyo</w:t>
+                    </w:r>
+                    <w:r>
+                      <w:rPr>
+                        <w:lang w:val="en-GB"/>
+                      </w:rPr>
+                      <w:br/>
+                    </w:r>
+                    <w:r>
+                      <w:rPr>
+                        <w:lang w:val="en-US"/>
+                      </w:rPr>
                       <w:t>Duration:</w:t>
+                    </w:r>
+                    <w:r>
+                      <w:rPr>
+                        <w:lang w:val="en-US"/>
+                      </w:rPr>
+                      <w:t xml:space="preserve"> </w:t>
+                    </w:r>
+                    <w:r>
+                      <w:rPr>
+                        <w:lang w:val="en-US"/>
+                      </w:rPr>
+                      <w:t>April 2015 - June 2016</w:t>
                     </w:r>
                   </w:p>
                   <w:p>
@@ -450,12 +276,6 @@
                         <w:lang w:val="en-US"/>
                       </w:rPr>
                     </w:pPr>
-                    <w:r>
-                      <w:rPr>
-                        <w:lang w:val="en-US"/>
-                      </w:rPr>
-                      <w:t>Key contributions:</w:t>
-                    </w:r>
                   </w:p>
                 </w:sdtContent>
               </w:sdt>
@@ -505,19 +325,23 @@
                       </w:rPr>
                       <w:t>Company:</w:t>
                     </w:r>
-                  </w:p>
-                  <w:p>
-                    <w:pPr>
-                      <w:pStyle w:val="Cv-tekst"/>
-                      <w:rPr>
-                        <w:lang w:val="en-US"/>
-                      </w:rPr>
-                    </w:pPr>
                     <w:r>
                       <w:rPr>
                         <w:lang w:val="en-US"/>
                       </w:rPr>
-                      <w:t>Address:</w:t>
+                      <w:t xml:space="preserve"> </w:t>
+                    </w:r>
+                    <w:r>
+                      <w:rPr>
+                        <w:lang w:val="en-US"/>
+                      </w:rPr>
+                      <w:t>GG7 Inc</w:t>
+                    </w:r>
+                    <w:r>
+                      <w:rPr>
+                        <w:lang w:val="en-US"/>
+                      </w:rPr>
+                      <w:t>.</w:t>
                     </w:r>
                   </w:p>
                   <w:p>
@@ -531,7 +355,19 @@
                       <w:rPr>
                         <w:lang w:val="en-US"/>
                       </w:rPr>
-                      <w:t>Duration:</w:t>
+                      <w:t>Address:</w:t>
+                    </w:r>
+                    <w:r>
+                      <w:rPr>
+                        <w:lang w:val="en-US"/>
+                      </w:rPr>
+                      <w:t xml:space="preserve"> </w:t>
+                    </w:r>
+                    <w:r>
+                      <w:rPr>
+                        <w:lang w:val="en-US"/>
+                      </w:rPr>
+                      <w:t>Office Aoyama 3, Aoyama 3-10-2, Minato-ku, Tokyo</w:t>
                     </w:r>
                   </w:p>
                   <w:p>
@@ -545,8 +381,22 @@
                       <w:rPr>
                         <w:lang w:val="en-US"/>
                       </w:rPr>
-                      <w:t>Key contributions:</w:t>
+                      <w:t>Duration:</w:t>
                     </w:r>
+                    <w:r>
+                      <w:rPr>
+                        <w:lang w:val="en-US"/>
+                      </w:rPr>
+                      <w:t xml:space="preserve"> September 2016 – July 2017</w:t>
+                    </w:r>
+                  </w:p>
+                  <w:p>
+                    <w:pPr>
+                      <w:pStyle w:val="Cv-tekst"/>
+                      <w:rPr>
+                        <w:lang w:val="en-US"/>
+                      </w:rPr>
+                    </w:pPr>
                   </w:p>
                 </w:sdtContent>
               </w:sdt>
@@ -711,6 +561,7 @@
                   </w:placeholder>
                   <w15:repeatingSectionItem/>
                 </w:sdtPr>
+                <w:sdtEndPr/>
                 <w:sdtContent>
                   <w:p>
                     <w:pPr>
@@ -724,6 +575,40 @@
                         <w:lang w:val="en-US"/>
                       </w:rPr>
                       <w:t>Adobe Illustrator</w:t>
+                    </w:r>
+                  </w:p>
+                </w:sdtContent>
+              </w:sdt>
+              <w:sdt>
+                <w:sdtPr>
+                  <w:rPr>
+                    <w:lang w:val="en-US"/>
+                  </w:rPr>
+                  <w:id w:val="1487130167"/>
+                  <w:placeholder>
+                    <w:docPart w:val="E9BE5E6964B645E89AE7A9BD1955FF32"/>
+                  </w:placeholder>
+                  <w15:repeatingSectionItem/>
+                </w:sdtPr>
+                <w:sdtContent>
+                  <w:p>
+                    <w:pPr>
+                      <w:pStyle w:val="Cv-tekst"/>
+                      <w:rPr>
+                        <w:lang w:val="en-US"/>
+                      </w:rPr>
+                    </w:pPr>
+                    <w:r>
+                      <w:rPr>
+                        <w:lang w:val="en-US"/>
+                      </w:rPr>
+                      <w:t xml:space="preserve">Adobe </w:t>
+                    </w:r>
+                    <w:r>
+                      <w:rPr>
+                        <w:lang w:val="en-US"/>
+                      </w:rPr>
+                      <w:t>Xd</w:t>
                     </w:r>
                   </w:p>
                 </w:sdtContent>
@@ -931,6 +816,7 @@
                   </w:placeholder>
                   <w15:repeatingSectionItem/>
                 </w:sdtPr>
+                <w:sdtEndPr/>
                 <w:sdtContent>
                   <w:p>
                     <w:pPr>
@@ -1068,8 +954,6 @@
                       <w:t>Graduation: --</w:t>
                     </w:r>
                   </w:p>
-                  <w:bookmarkStart w:id="0" w:name="_GoBack" w:displacedByCustomXml="next"/>
-                  <w:bookmarkEnd w:id="0" w:displacedByCustomXml="next"/>
                 </w:sdtContent>
               </w:sdt>
             </w:sdtContent>
@@ -1088,7 +972,6 @@
           <w:caps/>
           <w:lang w:val="en-US"/>
         </w:rPr>
-        <w:lastRenderedPageBreak/>
         <w:br w:type="page"/>
       </w:r>
     </w:p>
@@ -1145,26 +1028,29 @@
           <w:sdt>
             <w:sdtPr>
               <w:rPr>
-                <w:lang w:val="en-US"/>
-              </w:rPr>
-              <w:id w:val="-691765356"/>
-              <w15:repeatingSection/>
-            </w:sdtPr>
-            <w:sdtEndPr>
-              <w:rPr>
                 <w:rFonts w:asciiTheme="minorHAnsi" w:eastAsiaTheme="minorEastAsia" w:hAnsiTheme="minorHAnsi" w:cstheme="minorBidi"/>
                 <w:b w:val="0"/>
                 <w:bCs w:val="0"/>
                 <w:caps w:val="0"/>
                 <w:color w:val="595959" w:themeColor="text1" w:themeTint="A6"/>
+                <w:lang w:val="en-US"/>
                 <w14:ligatures w14:val="none"/>
               </w:rPr>
-            </w:sdtEndPr>
+              <w:id w:val="-691765356"/>
+              <w15:repeatingSection/>
+            </w:sdtPr>
+            <w:sdtEndPr/>
             <w:sdtContent>
               <w:sdt>
                 <w:sdtPr>
                   <w:rPr>
+                    <w:rFonts w:asciiTheme="minorHAnsi" w:eastAsiaTheme="minorEastAsia" w:hAnsiTheme="minorHAnsi" w:cstheme="minorBidi"/>
+                    <w:b w:val="0"/>
+                    <w:bCs w:val="0"/>
+                    <w:caps w:val="0"/>
+                    <w:color w:val="595959" w:themeColor="text1" w:themeTint="A6"/>
                     <w:lang w:val="en-US"/>
+                    <w14:ligatures w14:val="none"/>
                   </w:rPr>
                   <w:id w:val="-1126388115"/>
                   <w:placeholder>
@@ -1172,25 +1058,13 @@
                   </w:placeholder>
                   <w15:repeatingSectionItem/>
                 </w:sdtPr>
-                <w:sdtEndPr>
-                  <w:rPr>
-                    <w:rFonts w:asciiTheme="minorHAnsi" w:eastAsiaTheme="minorEastAsia" w:hAnsiTheme="minorHAnsi" w:cstheme="minorBidi"/>
-                    <w:b w:val="0"/>
-                    <w:bCs w:val="0"/>
-                    <w:caps w:val="0"/>
-                    <w:color w:val="595959" w:themeColor="text1" w:themeTint="A6"/>
-                    <w14:ligatures w14:val="none"/>
-                  </w:rPr>
-                </w:sdtEndPr>
+                <w:sdtEndPr/>
                 <w:sdtContent>
                   <w:p>
                     <w:pPr>
                       <w:pStyle w:val="Kop2"/>
                     </w:pPr>
                     <w:r>
-                      <w:rPr>
-                        <w:lang w:val="en-US"/>
-                      </w:rPr>
                       <w:t>2016 assistant graphic designer</w:t>
                     </w:r>
                   </w:p>
@@ -1210,14 +1084,9 @@
                     <w:sdtEndPr/>
                     <w:sdtContent>
                       <w:p>
-                        <w:pPr>
-                          <w:rPr>
-                            <w:lang w:val="en-US"/>
-                          </w:rPr>
-                        </w:pPr>
                         <w:r>
                           <w:rPr>
-                            <w:lang w:val="en-US" w:bidi="nl-NL"/>
+                            <w:lang w:bidi="nl-NL"/>
                           </w:rPr>
                           <w:t>U kunt hier uw cijfergemiddelde opnemen en een kort overzicht van relevante studieopdrachten, beurzen en studieprogramma's.</w:t>
                         </w:r>
@@ -1248,14 +1117,8 @@
                   <w:p>
                     <w:pPr>
                       <w:pStyle w:val="Kop2"/>
-                      <w:rPr>
-                        <w:lang w:val="en-US"/>
-                      </w:rPr>
                     </w:pPr>
                     <w:r>
-                      <w:rPr>
-                        <w:lang w:val="en-US"/>
-                      </w:rPr>
                       <w:t>2018</w:t>
                     </w:r>
                   </w:p>
@@ -1275,14 +1138,9 @@
                     <w:sdtEndPr/>
                     <w:sdtContent>
                       <w:p>
-                        <w:pPr>
-                          <w:rPr>
-                            <w:lang w:val="en-US"/>
-                          </w:rPr>
-                        </w:pPr>
                         <w:r>
                           <w:rPr>
-                            <w:lang w:val="en-US" w:bidi="nl-NL"/>
+                            <w:lang w:bidi="nl-NL"/>
                           </w:rPr>
                           <w:t>U kunt hier uw cijfergemiddelde opnemen en een kort overzicht van relevante studieopdrachten, beurzen en studieprogramma's.</w:t>
                         </w:r>
@@ -1296,119 +1154,26 @@
         </w:tc>
       </w:tr>
     </w:tbl>
-    <w:p>
-      <w:pPr>
-        <w:rPr>
-          <w:lang w:val="en-US"/>
-        </w:rPr>
-      </w:pPr>
-    </w:p>
-    <w:p>
-      <w:pPr>
-        <w:rPr>
-          <w:lang w:val="en-US"/>
-        </w:rPr>
-      </w:pPr>
-    </w:p>
-    <w:p>
-      <w:pPr>
-        <w:rPr>
-          <w:lang w:val="en-US"/>
-        </w:rPr>
-      </w:pPr>
-    </w:p>
-    <w:p>
-      <w:pPr>
-        <w:rPr>
-          <w:lang w:val="en-US"/>
-        </w:rPr>
-      </w:pPr>
-    </w:p>
-    <w:p>
-      <w:pPr>
-        <w:rPr>
-          <w:lang w:val="en-US"/>
-        </w:rPr>
-      </w:pPr>
-    </w:p>
-    <w:p>
-      <w:pPr>
-        <w:rPr>
-          <w:lang w:val="en-US"/>
-        </w:rPr>
-      </w:pPr>
-    </w:p>
-    <w:p>
-      <w:pPr>
-        <w:rPr>
-          <w:lang w:val="en-US"/>
-        </w:rPr>
-      </w:pPr>
-    </w:p>
-    <w:p>
-      <w:pPr>
-        <w:rPr>
-          <w:lang w:val="en-US"/>
-        </w:rPr>
-      </w:pPr>
-    </w:p>
-    <w:p>
-      <w:pPr>
-        <w:rPr>
-          <w:lang w:val="en-US"/>
-        </w:rPr>
-      </w:pPr>
-    </w:p>
-    <w:p>
-      <w:pPr>
-        <w:rPr>
-          <w:lang w:val="en-US"/>
-        </w:rPr>
-      </w:pPr>
-    </w:p>
-    <w:p>
-      <w:pPr>
-        <w:rPr>
-          <w:lang w:val="en-US"/>
-        </w:rPr>
-      </w:pPr>
-    </w:p>
-    <w:p>
-      <w:pPr>
-        <w:rPr>
-          <w:lang w:val="en-US"/>
-        </w:rPr>
-      </w:pPr>
-    </w:p>
-    <w:p>
-      <w:pPr>
-        <w:rPr>
-          <w:lang w:val="en-US"/>
-        </w:rPr>
-      </w:pPr>
-    </w:p>
-    <w:p>
-      <w:pPr>
-        <w:rPr>
-          <w:lang w:val="en-US"/>
-        </w:rPr>
-      </w:pPr>
-    </w:p>
+    <w:p/>
+    <w:p/>
+    <w:p/>
+    <w:p/>
+    <w:p/>
+    <w:p/>
+    <w:p/>
+    <w:p/>
+    <w:p/>
+    <w:p/>
+    <w:p/>
+    <w:p/>
+    <w:p/>
+    <w:p/>
     <w:p>
       <w:pPr>
         <w:jc w:val="right"/>
-        <w:rPr>
-          <w:lang w:val="en-US"/>
-        </w:rPr>
       </w:pPr>
     </w:p>
-    <w:p>
-      <w:pPr>
-        <w:rPr>
-          <w:lang w:val="en-US"/>
-        </w:rPr>
-      </w:pPr>
-    </w:p>
+    <w:p/>
     <w:sectPr>
       <w:footerReference w:type="default" r:id="rId11"/>
       <w:pgSz w:w="11906" w:h="16838" w:code="9"/>
@@ -1497,7 +1262,7 @@
               <w:noProof/>
               <w:lang w:bidi="nl-NL"/>
             </w:rPr>
-            <w:t>3</w:t>
+            <w:t>2</w:t>
           </w:r>
           <w:r>
             <w:rPr>
@@ -1533,7 +1298,7 @@
                 <w:rPr>
                   <w:lang w:val="en-GB"/>
                 </w:rPr>
-                <w:t>Chiho</w:t>
+                <w:t>Chiho Shinozaki</w:t>
               </w:r>
             </w:p>
           </w:tc>
@@ -2463,152 +2228,6 @@
   <w:docParts>
     <w:docPart>
       <w:docPartPr>
-        <w:name w:val="FECA60CDE0914D7A8D3708C9DEBBA06E"/>
-        <w:category>
-          <w:name w:val="Algemeen"/>
-          <w:gallery w:val="placeholder"/>
-        </w:category>
-        <w:types>
-          <w:type w:val="bbPlcHdr"/>
-        </w:types>
-        <w:behaviors>
-          <w:behavior w:val="content"/>
-        </w:behaviors>
-        <w:guid w:val="{38B089F2-E4E1-4401-8755-90DC95B196E2}"/>
-      </w:docPartPr>
-      <w:docPartBody>
-        <w:p>
-          <w:pPr>
-            <w:pStyle w:val="FECA60CDE0914D7A8D3708C9DEBBA06E"/>
-          </w:pPr>
-          <w:r>
-            <w:rPr>
-              <w:lang w:bidi="nl-NL"/>
-            </w:rPr>
-            <w:t>[Adres]</w:t>
-          </w:r>
-        </w:p>
-      </w:docPartBody>
-    </w:docPart>
-    <w:docPart>
-      <w:docPartPr>
-        <w:name w:val="96BC89E8D2AC4984A4B57A280562A894"/>
-        <w:category>
-          <w:name w:val="Algemeen"/>
-          <w:gallery w:val="placeholder"/>
-        </w:category>
-        <w:types>
-          <w:type w:val="bbPlcHdr"/>
-        </w:types>
-        <w:behaviors>
-          <w:behavior w:val="content"/>
-        </w:behaviors>
-        <w:guid w:val="{50EA9080-60EB-4B1F-8A90-8D811CB3E5FC}"/>
-      </w:docPartPr>
-      <w:docPartBody>
-        <w:p>
-          <w:pPr>
-            <w:pStyle w:val="96BC89E8D2AC4984A4B57A280562A894"/>
-          </w:pPr>
-          <w:r>
-            <w:rPr>
-              <w:lang w:bidi="nl-NL"/>
-            </w:rPr>
-            <w:t>[Postcode  plaats]</w:t>
-          </w:r>
-        </w:p>
-      </w:docPartBody>
-    </w:docPart>
-    <w:docPart>
-      <w:docPartPr>
-        <w:name w:val="076162BF670D4CA98DECD2726DB91CCC"/>
-        <w:category>
-          <w:name w:val="Algemeen"/>
-          <w:gallery w:val="placeholder"/>
-        </w:category>
-        <w:types>
-          <w:type w:val="bbPlcHdr"/>
-        </w:types>
-        <w:behaviors>
-          <w:behavior w:val="content"/>
-        </w:behaviors>
-        <w:guid w:val="{E9674A51-E13F-4ABF-826D-37C023041FC3}"/>
-      </w:docPartPr>
-      <w:docPartBody>
-        <w:p>
-          <w:pPr>
-            <w:pStyle w:val="076162BF670D4CA98DECD2726DB91CCC"/>
-          </w:pPr>
-          <w:r>
-            <w:rPr>
-              <w:lang w:bidi="nl-NL"/>
-            </w:rPr>
-            <w:t>[Telefoon]</w:t>
-          </w:r>
-        </w:p>
-      </w:docPartBody>
-    </w:docPart>
-    <w:docPart>
-      <w:docPartPr>
-        <w:name w:val="AF45D374E7F84DE59855508343ED9A03"/>
-        <w:category>
-          <w:name w:val="Algemeen"/>
-          <w:gallery w:val="placeholder"/>
-        </w:category>
-        <w:types>
-          <w:type w:val="bbPlcHdr"/>
-        </w:types>
-        <w:behaviors>
-          <w:behavior w:val="content"/>
-        </w:behaviors>
-        <w:guid w:val="{DFACC2E4-0DE8-487C-880F-3263C023FDBB}"/>
-      </w:docPartPr>
-      <w:docPartBody>
-        <w:p>
-          <w:pPr>
-            <w:pStyle w:val="AF45D374E7F84DE59855508343ED9A03"/>
-          </w:pPr>
-          <w:r>
-            <w:rPr>
-              <w:lang w:bidi="nl-NL"/>
-            </w:rPr>
-            <w:t>[Website]</w:t>
-          </w:r>
-        </w:p>
-      </w:docPartBody>
-    </w:docPart>
-    <w:docPart>
-      <w:docPartPr>
-        <w:name w:val="07903C2E3FE849D68A917F07D44F6D22"/>
-        <w:category>
-          <w:name w:val="Algemeen"/>
-          <w:gallery w:val="placeholder"/>
-        </w:category>
-        <w:types>
-          <w:type w:val="bbPlcHdr"/>
-        </w:types>
-        <w:behaviors>
-          <w:behavior w:val="content"/>
-        </w:behaviors>
-        <w:guid w:val="{41A56C3F-F5E3-42B1-815E-1975AE40CDEE}"/>
-      </w:docPartPr>
-      <w:docPartBody>
-        <w:p>
-          <w:pPr>
-            <w:pStyle w:val="07903C2E3FE849D68A917F07D44F6D22"/>
-          </w:pPr>
-          <w:r>
-            <w:rPr>
-              <w:rStyle w:val="Nadruk"/>
-              <w:lang w:bidi="nl-NL"/>
-            </w:rPr>
-            <w:t>[E-mail]</w:t>
-          </w:r>
-        </w:p>
-      </w:docPartBody>
-    </w:docPart>
-    <w:docPart>
-      <w:docPartPr>
         <w:name w:val="459F89E34851431486ED8E5826D4A597"/>
         <w:category>
           <w:name w:val="Algemeen"/>
@@ -2633,63 +2252,6 @@
               <w:lang w:bidi="nl-NL"/>
             </w:rPr>
             <w:t>[Auteur]</w:t>
-          </w:r>
-        </w:p>
-      </w:docPartBody>
-    </w:docPart>
-    <w:docPart>
-      <w:docPartPr>
-        <w:name w:val="E09831F1F3E44734AB1605F1F2FC550B"/>
-        <w:category>
-          <w:name w:val="Algemeen"/>
-          <w:gallery w:val="placeholder"/>
-        </w:category>
-        <w:types>
-          <w:type w:val="bbPlcHdr"/>
-        </w:types>
-        <w:behaviors>
-          <w:behavior w:val="content"/>
-        </w:behaviors>
-        <w:guid w:val="{13CF3F42-F08D-4DCF-A6BE-3EC5DAF40843}"/>
-      </w:docPartPr>
-      <w:docPartBody>
-        <w:p>
-          <w:r>
-            <w:rPr>
-              <w:lang w:bidi="nl-NL"/>
-            </w:rPr>
-            <w:t xml:space="preserve">Bekijk de paar snelle tips hieronder om u op weg te helpen. Vervang de tekst van een tip door uw eigen tekst door erop te klikken en te beginnen met typen. </w:t>
-          </w:r>
-        </w:p>
-        <w:p>
-          <w:r>
-            <w:rPr>
-              <w:lang w:bidi="nl-NL"/>
-            </w:rPr>
-            <w:t xml:space="preserve">Bekijk op het tabblad Ontwerpen van het </w:t>
-          </w:r>
-          <w:r>
-            <w:rPr>
-              <w:lang w:bidi="nl-NL"/>
-            </w:rPr>
-            <w:t>lint de galerieën Thema's, Kleuren en Lettertypen om met één klik een aangepaste opmaak te krijgen.</w:t>
-          </w:r>
-        </w:p>
-        <w:p>
-          <w:pPr>
-            <w:pStyle w:val="E09831F1F3E44734AB1605F1F2FC550B"/>
-          </w:pPr>
-          <w:r>
-            <w:rPr>
-              <w:lang w:bidi="nl-NL"/>
-            </w:rPr>
-            <w:t>Wilt u nog een ervaring, opleiding of referentie invoeren? Geen probleem. Klik in de voorbeelditems hieronder en klik op het plusteken dat wordt weergegeven</w:t>
-          </w:r>
-          <w:r>
-            <w:rPr>
-              <w:lang w:bidi="nl-NL"/>
-            </w:rPr>
-            <w:t>.</w:t>
           </w:r>
         </w:p>
       </w:docPartBody>
@@ -2748,13 +2310,7 @@
             <w:rPr>
               <w:lang w:bidi="nl-NL"/>
             </w:rPr>
-            <w:t>[Professionele of technische vaardighe</w:t>
-          </w:r>
-          <w:r>
-            <w:rPr>
-              <w:lang w:bidi="nl-NL"/>
-            </w:rPr>
-            <w:t>den]</w:t>
+            <w:t>[Professionele of technische vaardigheden]</w:t>
           </w:r>
         </w:p>
       </w:docPartBody>
@@ -2877,6 +2433,35 @@
         </w:p>
       </w:docPartBody>
     </w:docPart>
+    <w:docPart>
+      <w:docPartPr>
+        <w:name w:val="E9BE5E6964B645E89AE7A9BD1955FF32"/>
+        <w:category>
+          <w:name w:val="Algemeen"/>
+          <w:gallery w:val="placeholder"/>
+        </w:category>
+        <w:types>
+          <w:type w:val="bbPlcHdr"/>
+        </w:types>
+        <w:behaviors>
+          <w:behavior w:val="content"/>
+        </w:behaviors>
+        <w:guid w:val="{5C16249B-D1C1-46F4-B314-52901E4F084B}"/>
+      </w:docPartPr>
+      <w:docPartBody>
+        <w:p>
+          <w:pPr>
+            <w:pStyle w:val="E9BE5E6964B645E89AE7A9BD1955FF32"/>
+          </w:pPr>
+          <w:r>
+            <w:rPr>
+              <w:lang w:bidi="nl-NL"/>
+            </w:rPr>
+            <w:t>[Professionele of technische vaardigheden]</w:t>
+          </w:r>
+        </w:p>
+      </w:docPartBody>
+    </w:docPart>
   </w:docParts>
 </w:glossaryDocument>
 </file>
@@ -2888,7 +2473,7 @@
     <w:charset w:val="00"/>
     <w:family w:val="swiss"/>
     <w:pitch w:val="variable"/>
-    <w:sig w:usb0="A0002AEF" w:usb1="4000207B" w:usb2="00000000" w:usb3="00000000" w:csb0="000001FF" w:csb1="00000000"/>
+    <w:sig w:usb0="E0002AFF" w:usb1="C000247B" w:usb2="00000009" w:usb3="00000000" w:csb0="000001FF" w:csb1="00000000"/>
   </w:font>
   <w:font w:name="MS Gothic">
     <w:altName w:val="ＭＳ ゴシック"/>
@@ -2903,7 +2488,7 @@
     <w:charset w:val="00"/>
     <w:family w:val="roman"/>
     <w:pitch w:val="variable"/>
-    <w:sig w:usb0="20002A87" w:usb1="80000000" w:usb2="00000008" w:usb3="00000000" w:csb0="000001FF" w:csb1="00000000"/>
+    <w:sig w:usb0="E0002EFF" w:usb1="C000785B" w:usb2="00000009" w:usb3="00000000" w:csb0="000001FF" w:csb1="00000000"/>
   </w:font>
   <w:font w:name="Yu Mincho">
     <w:altName w:val="游明朝"/>
@@ -2926,7 +2511,7 @@
     <w:charset w:val="00"/>
     <w:family w:val="swiss"/>
     <w:pitch w:val="variable"/>
-    <w:sig w:usb0="A0002AEF" w:usb1="4000207B" w:usb2="00000000" w:usb3="00000000" w:csb0="000001FF" w:csb1="00000000"/>
+    <w:sig w:usb0="E0002AFF" w:usb1="C000247B" w:usb2="00000009" w:usb3="00000000" w:csb0="000001FF" w:csb1="00000000"/>
   </w:font>
 </w:fonts>
 </file>
@@ -2946,8 +2531,10 @@
   </w:compat>
   <w:rsids>
     <w:rsidRoot w:val="00A21CA1"/>
+    <w:rsid w:val="00390ADF"/>
     <w:rsid w:val="005846C8"/>
     <w:rsid w:val="00A21CA1"/>
+    <w:rsid w:val="00C32A7C"/>
   </w:rsids>
   <m:mathPr>
     <m:mathFont m:val="Cambria Math"/>
@@ -3420,7 +3007,7 @@
     <w:basedOn w:val="Standaardalinea-lettertype"/>
     <w:uiPriority w:val="99"/>
     <w:semiHidden/>
-    <w:rsid w:val="00A21CA1"/>
+    <w:rsid w:val="00390ADF"/>
     <w:rPr>
       <w:color w:val="808080"/>
     </w:rPr>
@@ -3490,6 +3077,14 @@
   <w:style w:type="paragraph" w:customStyle="1" w:styleId="7521BD00D585469AB6A52737A0BCE1DE">
     <w:name w:val="7521BD00D585469AB6A52737A0BCE1DE"/>
     <w:rsid w:val="00A21CA1"/>
+  </w:style>
+  <w:style w:type="paragraph" w:customStyle="1" w:styleId="E9BE5E6964B645E89AE7A9BD1955FF32">
+    <w:name w:val="E9BE5E6964B645E89AE7A9BD1955FF32"/>
+    <w:rsid w:val="00390ADF"/>
+  </w:style>
+  <w:style w:type="paragraph" w:customStyle="1" w:styleId="3BF0136A0426446987361A967F0B5E53">
+    <w:name w:val="3BF0136A0426446987361A967F0B5E53"/>
+    <w:rsid w:val="00390ADF"/>
   </w:style>
 </w:styles>
 </file>
@@ -3798,15 +3393,6 @@
 </file>
 
 <file path=customXml/item2.xml><?xml version="1.0" encoding="utf-8"?>
-<?mso-contentType ?>
-<FormTemplates xmlns="http://schemas.microsoft.com/sharepoint/v3/contenttype/forms">
-  <Display>DocumentLibraryForm</Display>
-  <Edit>AssetEditForm</Edit>
-  <New>DocumentLibraryForm</New>
-</FormTemplates>
-</file>
-
-<file path=customXml/item3.xml><?xml version="1.0" encoding="utf-8"?>
 <ct:contentTypeSchema xmlns:ct="http://schemas.microsoft.com/office/2006/metadata/contentType" xmlns:ma="http://schemas.microsoft.com/office/2006/metadata/properties/metaAttributes" ct:_="" ma:_="" ma:contentTypeName="TemplateFile" ma:contentTypeID="0x0101006EDDDB5EE6D98C44930B742096920B300400F5B6D36B3EF94B4E9A635CDF2A18F5B8" ma:contentTypeVersion="72" ma:contentTypeDescription="Create a new document." ma:contentTypeScope="" ma:versionID="a23e56308344d904b51738559c3d67c9">
   <xsd:schema xmlns:xsd="http://www.w3.org/2001/XMLSchema" xmlns:xs="http://www.w3.org/2001/XMLSchema" xmlns:p="http://schemas.microsoft.com/office/2006/metadata/properties" xmlns:ns2="4873beb7-5857-4685-be1f-d57550cc96cc" targetNamespace="http://schemas.microsoft.com/office/2006/metadata/properties" ma:root="true" ma:fieldsID="cd0908cc4600e77bf5da051303e00c8d" ns2:_="">
     <xsd:import namespace="4873beb7-5857-4685-be1f-d57550cc96cc"/>
@@ -4844,6 +4430,15 @@
     <xs:element name="TermId" type="xs:string"/>
   </xs:schema>
 </ct:contentTypeSchema>
+</file>
+
+<file path=customXml/item3.xml><?xml version="1.0" encoding="utf-8"?>
+<?mso-contentType ?>
+<FormTemplates xmlns="http://schemas.microsoft.com/sharepoint/v3/contenttype/forms">
+  <Display>DocumentLibraryForm</Display>
+  <Edit>AssetEditForm</Edit>
+  <New>DocumentLibraryForm</New>
+</FormTemplates>
 </file>
 
 <file path=customXml/item4.xml><?xml version="1.0" encoding="utf-8"?>
@@ -4985,14 +4580,6 @@
 </file>
 
 <file path=customXml/itemProps2.xml><?xml version="1.0" encoding="utf-8"?>
-<ds:datastoreItem xmlns:ds="http://schemas.openxmlformats.org/officeDocument/2006/customXml" ds:itemID="{14F725E2-5EB5-4963-AD57-B1E2DB38ACD8}">
-  <ds:schemaRefs>
-    <ds:schemaRef ds:uri="http://schemas.microsoft.com/sharepoint/v3/contenttype/forms"/>
-  </ds:schemaRefs>
-</ds:datastoreItem>
-</file>
-
-<file path=customXml/itemProps3.xml><?xml version="1.0" encoding="utf-8"?>
 <ds:datastoreItem xmlns:ds="http://schemas.openxmlformats.org/officeDocument/2006/customXml" ds:itemID="{067452F0-D367-4558-8133-8E9768FD1CCC}">
   <ds:schemaRefs>
     <ds:schemaRef ds:uri="http://schemas.microsoft.com/office/2006/metadata/contentType"/>
@@ -5010,6 +4597,14 @@
 </ds:datastoreItem>
 </file>
 
+<file path=customXml/itemProps3.xml><?xml version="1.0" encoding="utf-8"?>
+<ds:datastoreItem xmlns:ds="http://schemas.openxmlformats.org/officeDocument/2006/customXml" ds:itemID="{14F725E2-5EB5-4963-AD57-B1E2DB38ACD8}">
+  <ds:schemaRefs>
+    <ds:schemaRef ds:uri="http://schemas.microsoft.com/sharepoint/v3/contenttype/forms"/>
+  </ds:schemaRefs>
+</ds:datastoreItem>
+</file>
+
 <file path=customXml/itemProps4.xml><?xml version="1.0" encoding="utf-8"?>
 <ds:datastoreItem xmlns:ds="http://schemas.openxmlformats.org/officeDocument/2006/customXml" ds:itemID="{0B734656-281C-4DF1-98DD-1F77AD35F171}">
   <ds:schemaRefs>
@@ -5021,7 +4616,7 @@
 </file>
 
 <file path=customXml/itemProps5.xml><?xml version="1.0" encoding="utf-8"?>
-<ds:datastoreItem xmlns:ds="http://schemas.openxmlformats.org/officeDocument/2006/customXml" ds:itemID="{D4DF2640-AA81-4420-8C7F-105B33290805}">
+<ds:datastoreItem xmlns:ds="http://schemas.openxmlformats.org/officeDocument/2006/customXml" ds:itemID="{7DECA77E-49E2-4FCB-9124-5D5D95C4F00F}">
   <ds:schemaRefs>
     <ds:schemaRef ds:uri="http://schemas.openxmlformats.org/officeDocument/2006/bibliography"/>
   </ds:schemaRefs>

</xml_diff>